<commit_message>
Updated Dissertation, requires review, formatting and referencing
</commit_message>
<xml_diff>
--- a/docs/References.docx
+++ b/docs/References.docx
@@ -17,192 +17,300 @@
       </w:r>
     </w:p>
     <w:p>
-      <w:pPr>
-        <w:pStyle w:val="ListParagraph"/>
-        <w:numPr>
-          <w:ilvl w:val="0"/>
-          <w:numId w:val="1"/>
-        </w:numPr>
-      </w:pPr>
+      <w:r>
+        <w:t xml:space="preserve">0.   </w:t>
+      </w:r>
       <w:hyperlink r:id="rId5" w:history="1">
         <w:r>
           <w:rPr>
             <w:rStyle w:val="Hyperlink"/>
           </w:rPr>
-          <w:t>https://www.theverge.com/2017/1/2/14147286/mit-research-nyc-taxi-carpool-uber-lyft</w:t>
-        </w:r>
-      </w:hyperlink>
-    </w:p>
-    <w:p>
-      <w:pPr>
-        <w:pStyle w:val="ListParagraph"/>
-        <w:numPr>
-          <w:ilvl w:val="0"/>
-          <w:numId w:val="1"/>
-        </w:numPr>
-      </w:pPr>
-      <w:hyperlink r:id="rId6" w:anchor="Negative_impacts" w:history="1">
-        <w:r>
-          <w:rPr>
-            <w:rStyle w:val="Hyperlink"/>
-          </w:rPr>
-          <w:t>https://en.wikipedia.org/wiki/Traffic_congestion#Negative_impacts</w:t>
-        </w:r>
-      </w:hyperlink>
-    </w:p>
-    <w:p>
-      <w:pPr>
-        <w:pStyle w:val="ListParagraph"/>
-        <w:numPr>
-          <w:ilvl w:val="0"/>
-          <w:numId w:val="1"/>
-        </w:numPr>
-      </w:pPr>
+          <w:t>https://www.vox.com/2014/10/28/7070835/what-ever-happened-to-carpooling</w:t>
+        </w:r>
+      </w:hyperlink>
+    </w:p>
+    <w:p>
+      <w:r>
+        <w:t xml:space="preserve">0.1 </w:t>
+      </w:r>
+      <w:hyperlink r:id="rId6" w:history="1">
+        <w:r>
+          <w:rPr>
+            <w:rStyle w:val="Hyperlink"/>
+          </w:rPr>
+          <w:t>http://cta.ornl.gov/data/chapter8.shtml</w:t>
+        </w:r>
+      </w:hyperlink>
+    </w:p>
+    <w:p>
+      <w:r>
+        <w:t xml:space="preserve">0.2 </w:t>
+      </w:r>
       <w:hyperlink r:id="rId7" w:history="1">
         <w:r>
           <w:rPr>
             <w:rStyle w:val="Hyperlink"/>
           </w:rPr>
-          <w:t>http://news.mit.edu/2016/how-ride-sharing-can-improve-traffic-save-money-and-help-environment-0104</w:t>
-        </w:r>
-      </w:hyperlink>
-    </w:p>
-    <w:p>
-      <w:pPr>
-        <w:pStyle w:val="ListParagraph"/>
-        <w:numPr>
-          <w:ilvl w:val="0"/>
-          <w:numId w:val="1"/>
-        </w:numPr>
-      </w:pPr>
+          <w:t>https://en.wikipedia.org/wiki/Carpool</w:t>
+        </w:r>
+      </w:hyperlink>
+    </w:p>
+    <w:p>
       <w:r>
-        <w:t>--------, “Metropolitan ITS.” URL: http://www.its.dot.gov/metro-its/metro.htm. January 1999.</w:t>
+        <w:t xml:space="preserve">0.3 </w:t>
       </w:r>
-    </w:p>
-    <w:p>
-      <w:pPr>
-        <w:pStyle w:val="ListParagraph"/>
-        <w:numPr>
-          <w:ilvl w:val="0"/>
-          <w:numId w:val="1"/>
-        </w:numPr>
-      </w:pPr>
+      <w:hyperlink r:id="rId8" w:history="1">
+        <w:r>
+          <w:rPr>
+            <w:rStyle w:val="Hyperlink"/>
+          </w:rPr>
+          <w:t>http://www.tbook.it/download/Usability_News%20.pdf</w:t>
+        </w:r>
+      </w:hyperlink>
+    </w:p>
+    <w:p>
       <w:r>
-        <w:t>Berolodo, Steve. “Ride Matching System Effectiveness: A Coast to Coast Perspective.” Transportation Research Record. No. 1321. Washington, DC: Transportation Research Board, 1991. 7-12.</w:t>
+        <w:t xml:space="preserve">0.4 </w:t>
       </w:r>
-    </w:p>
-    <w:p>
-      <w:pPr>
-        <w:pStyle w:val="ListParagraph"/>
-        <w:numPr>
-          <w:ilvl w:val="0"/>
-          <w:numId w:val="1"/>
-        </w:numPr>
-      </w:pPr>
-      <w:hyperlink r:id="rId8" w:history="1">
-        <w:r>
-          <w:rPr>
-            <w:rStyle w:val="Hyperlink"/>
-          </w:rPr>
-          <w:t>https://pdfs.semanticscholar.org/d7aa/330e2dea4437c6201bb8ecc6943caacc29ab.pdf</w:t>
-        </w:r>
-      </w:hyperlink>
-    </w:p>
-    <w:p>
-      <w:pPr>
-        <w:pStyle w:val="ListParagraph"/>
-        <w:numPr>
-          <w:ilvl w:val="0"/>
-          <w:numId w:val="1"/>
-        </w:numPr>
-      </w:pPr>
       <w:hyperlink r:id="rId9" w:history="1">
         <w:r>
           <w:rPr>
             <w:rStyle w:val="Hyperlink"/>
           </w:rPr>
-          <w:t>https://tfl.gov.uk/modes/driving/congestion-charge</w:t>
-        </w:r>
-      </w:hyperlink>
-    </w:p>
-    <w:p>
-      <w:pPr>
-        <w:pStyle w:val="ListParagraph"/>
-        <w:numPr>
-          <w:ilvl w:val="0"/>
-          <w:numId w:val="1"/>
-        </w:numPr>
-      </w:pPr>
+          <w:t>https://www.interaction-design.org/literature/book/the-encyclopedia-of-human-computer-interaction-2nd-ed/design-4-all</w:t>
+        </w:r>
+      </w:hyperlink>
+    </w:p>
+    <w:p>
+      <w:r>
+        <w:t xml:space="preserve">0.5 </w:t>
+      </w:r>
       <w:hyperlink r:id="rId10" w:history="1">
         <w:r>
           <w:rPr>
             <w:rStyle w:val="Hyperlink"/>
           </w:rPr>
-          <w:t>https://ac.els-cdn.com/S1877042812042139/1-s2.0-S1877042812042139-main.pdf?_tid=156daa9b-f54f-482b-9cef-bd671bfbcf0d&amp;acdnat=1523704782_3489525b8c9c82c883785349e8eba7f4</w:t>
-        </w:r>
-      </w:hyperlink>
-    </w:p>
-    <w:p>
-      <w:pPr>
-        <w:pStyle w:val="ListParagraph"/>
-        <w:numPr>
-          <w:ilvl w:val="0"/>
-          <w:numId w:val="1"/>
-        </w:numPr>
-      </w:pPr>
-      <w:hyperlink r:id="rId11" w:history="1">
-        <w:r>
-          <w:rPr>
-            <w:rStyle w:val="Hyperlink"/>
-          </w:rPr>
-          <w:t>http://www.djsresearch.co.uk/AutomotiveMarketResearchInsightsAndFindings/article/Survey-finds-average-Brit-spends-700-a-year-on-car-maintenance-03172</w:t>
-        </w:r>
-      </w:hyperlink>
-    </w:p>
-    <w:p>
-      <w:pPr>
-        <w:pStyle w:val="ListParagraph"/>
-        <w:numPr>
-          <w:ilvl w:val="0"/>
-          <w:numId w:val="1"/>
-        </w:numPr>
-      </w:pPr>
-      <w:hyperlink r:id="rId12" w:history="1">
-        <w:r>
-          <w:rPr>
-            <w:rStyle w:val="Hyperlink"/>
-          </w:rPr>
-          <w:t>https://www.ofcoursecme.nl/?mdocs-file=2780</w:t>
-        </w:r>
-      </w:hyperlink>
-    </w:p>
-    <w:p>
-      <w:pPr>
-        <w:pStyle w:val="ListParagraph"/>
-        <w:numPr>
-          <w:ilvl w:val="0"/>
-          <w:numId w:val="1"/>
-        </w:numPr>
-      </w:pPr>
-      <w:hyperlink r:id="rId13" w:history="1">
-        <w:r>
-          <w:rPr>
-            <w:rStyle w:val="Hyperlink"/>
-          </w:rPr>
-          <w:t>https://digitalcommons.kennesaw.edu/cgi/viewcontent.cgi?article=1013&amp;context=etd</w:t>
-        </w:r>
-      </w:hyperlink>
-    </w:p>
-    <w:p>
-      <w:pPr>
-        <w:pStyle w:val="ListParagraph"/>
-        <w:numPr>
-          <w:ilvl w:val="0"/>
-          <w:numId w:val="1"/>
-        </w:numPr>
-      </w:pPr>
+          <w:t>http://tech.eu/features/481/ride-sharing-europe-carpooling-blablacar/</w:t>
+        </w:r>
+      </w:hyperlink>
       <w:bookmarkStart w:id="0" w:name="_GoBack"/>
       <w:bookmarkEnd w:id="0"/>
+    </w:p>
+    <w:p/>
+    <w:p/>
+    <w:p/>
+    <w:p>
+      <w:pPr>
+        <w:pStyle w:val="ListParagraph"/>
+        <w:numPr>
+          <w:ilvl w:val="0"/>
+          <w:numId w:val="1"/>
+        </w:numPr>
+      </w:pPr>
+      <w:hyperlink r:id="rId11" w:history="1">
+        <w:r>
+          <w:rPr>
+            <w:rStyle w:val="Hyperlink"/>
+          </w:rPr>
+          <w:t>https://en.wikipedia.org/wiki/Angular_(application_platform)</w:t>
+        </w:r>
+      </w:hyperlink>
+    </w:p>
+    <w:p>
+      <w:pPr>
+        <w:pStyle w:val="ListParagraph"/>
+        <w:numPr>
+          <w:ilvl w:val="0"/>
+          <w:numId w:val="1"/>
+        </w:numPr>
+      </w:pPr>
+      <w:hyperlink r:id="rId12" w:history="1">
+        <w:r>
+          <w:rPr>
+            <w:rStyle w:val="Hyperlink"/>
+          </w:rPr>
+          <w:t>https://facebook.github.io/react-native/</w:t>
+        </w:r>
+      </w:hyperlink>
+    </w:p>
+    <w:p>
+      <w:pPr>
+        <w:pStyle w:val="ListParagraph"/>
+        <w:numPr>
+          <w:ilvl w:val="0"/>
+          <w:numId w:val="1"/>
+        </w:numPr>
+      </w:pPr>
+      <w:hyperlink r:id="rId13" w:history="1">
+        <w:r>
+          <w:rPr>
+            <w:rStyle w:val="Hyperlink"/>
+          </w:rPr>
+          <w:t>https://en.wikipedia.org/wiki/Apache_Cordova</w:t>
+        </w:r>
+      </w:hyperlink>
+    </w:p>
+    <w:p>
+      <w:pPr>
+        <w:pStyle w:val="ListParagraph"/>
+        <w:numPr>
+          <w:ilvl w:val="0"/>
+          <w:numId w:val="1"/>
+        </w:numPr>
+      </w:pPr>
+      <w:hyperlink r:id="rId14" w:history="1">
+        <w:r>
+          <w:rPr>
+            <w:rStyle w:val="Hyperlink"/>
+          </w:rPr>
+          <w:t>http://blog.xebia.fr/2014/01/17/firebase-et-angularjs-front-sans-back/</w:t>
+        </w:r>
+      </w:hyperlink>
+    </w:p>
+    <w:p>
+      <w:pPr>
+        <w:pStyle w:val="ListParagraph"/>
+        <w:numPr>
+          <w:ilvl w:val="0"/>
+          <w:numId w:val="1"/>
+        </w:numPr>
+      </w:pPr>
+      <w:hyperlink r:id="rId15" w:history="1">
+        <w:r>
+          <w:rPr>
+            <w:rStyle w:val="Hyperlink"/>
+          </w:rPr>
+          <w:t>https://en.wikipedia.org/wiki/PostgreSQ</w:t>
+        </w:r>
+      </w:hyperlink>
+    </w:p>
+    <w:p>
+      <w:pPr>
+        <w:pStyle w:val="ListParagraph"/>
+        <w:numPr>
+          <w:ilvl w:val="0"/>
+          <w:numId w:val="1"/>
+        </w:numPr>
+      </w:pPr>
+      <w:hyperlink r:id="rId16" w:history="1">
+        <w:r>
+          <w:rPr>
+            <w:rStyle w:val="Hyperlink"/>
+          </w:rPr>
+          <w:t>https://en.wikipedia.org/wiki/Dijkstra%27s_algorithm</w:t>
+        </w:r>
+      </w:hyperlink>
+    </w:p>
+    <w:p>
+      <w:pPr>
+        <w:pStyle w:val="ListParagraph"/>
+        <w:numPr>
+          <w:ilvl w:val="0"/>
+          <w:numId w:val="1"/>
+        </w:numPr>
+      </w:pPr>
+      <w:hyperlink r:id="rId17" w:history="1">
+        <w:r>
+          <w:rPr>
+            <w:rStyle w:val="Hyperlink"/>
+          </w:rPr>
+          <w:t>https://en.wikipedia.org/wiki/Dijkstra%27s_algorithm#cite_note-Dijkstra1959-3</w:t>
+        </w:r>
+      </w:hyperlink>
+    </w:p>
+    <w:p>
+      <w:pPr>
+        <w:pStyle w:val="ListParagraph"/>
+        <w:numPr>
+          <w:ilvl w:val="0"/>
+          <w:numId w:val="1"/>
+        </w:numPr>
+      </w:pPr>
+      <w:hyperlink r:id="rId18" w:history="1">
+        <w:r>
+          <w:rPr>
+            <w:rStyle w:val="Hyperlink"/>
+          </w:rPr>
+          <w:t>http://everythingcomputerscience.com/algorithms/Dijkstras_Algorithm.html</w:t>
+        </w:r>
+      </w:hyperlink>
+    </w:p>
+    <w:p>
+      <w:pPr>
+        <w:pStyle w:val="ListParagraph"/>
+        <w:numPr>
+          <w:ilvl w:val="0"/>
+          <w:numId w:val="1"/>
+        </w:numPr>
+      </w:pPr>
+      <w:hyperlink r:id="rId19" w:history="1">
+        <w:r>
+          <w:rPr>
+            <w:rStyle w:val="Hyperlink"/>
+          </w:rPr>
+          <w:t>http://theory.stanford.edu/~amitp/GameProgramming/ImplementationNotes.html</w:t>
+        </w:r>
+      </w:hyperlink>
+    </w:p>
+    <w:p>
+      <w:pPr>
+        <w:pStyle w:val="ListParagraph"/>
+        <w:numPr>
+          <w:ilvl w:val="0"/>
+          <w:numId w:val="1"/>
+        </w:numPr>
+      </w:pPr>
+      <w:hyperlink r:id="rId20" w:history="1">
+        <w:r>
+          <w:rPr>
+            <w:rStyle w:val="Hyperlink"/>
+          </w:rPr>
+          <w:t>http://eloquentjavascript.net/1st_edition/appendix2.html</w:t>
+        </w:r>
+      </w:hyperlink>
+    </w:p>
+    <w:p>
+      <w:pPr>
+        <w:pStyle w:val="ListParagraph"/>
+        <w:numPr>
+          <w:ilvl w:val="0"/>
+          <w:numId w:val="1"/>
+        </w:numPr>
+      </w:pPr>
+      <w:hyperlink r:id="rId21" w:history="1">
+        <w:r>
+          <w:rPr>
+            <w:rStyle w:val="Hyperlink"/>
+          </w:rPr>
+          <w:t>https://www.cs.cmu.edu/~adamchik/15-121/lectures/Binary%20Heaps/heaps.html</w:t>
+        </w:r>
+      </w:hyperlink>
+    </w:p>
+    <w:p>
+      <w:pPr>
+        <w:pStyle w:val="ListParagraph"/>
+        <w:numPr>
+          <w:ilvl w:val="0"/>
+          <w:numId w:val="1"/>
+        </w:numPr>
+      </w:pPr>
+      <w:hyperlink r:id="rId22" w:history="1">
+        <w:r>
+          <w:rPr>
+            <w:rStyle w:val="Hyperlink"/>
+          </w:rPr>
+          <w:t>https://github.com/pgRouting/osm2pgrouting</w:t>
+        </w:r>
+      </w:hyperlink>
+    </w:p>
+    <w:p>
+      <w:pPr>
+        <w:pStyle w:val="ListParagraph"/>
+        <w:numPr>
+          <w:ilvl w:val="0"/>
+          <w:numId w:val="1"/>
+        </w:numPr>
+      </w:pPr>
     </w:p>
     <w:sectPr>
       <w:pgSz w:w="11906" w:h="16838"/>

</xml_diff>